<commit_message>
Update Prince 2 reading first time.docx
</commit_message>
<xml_diff>
--- a/Prince 2 reading first time.docx
+++ b/Prince 2 reading first time.docx
@@ -664,15 +664,7 @@
         <w:jc w:val="both"/>
       </w:pPr>
       <w:r>
-        <w:t xml:space="preserve">You can say that project is Prince2 project only when it meets the criteria. Here </w:t>
-      </w:r>
-      <w:proofErr w:type="gramStart"/>
-      <w:r>
-        <w:t>is</w:t>
-      </w:r>
-      <w:proofErr w:type="gramEnd"/>
-      <w:r>
-        <w:t xml:space="preserve"> the criteria:</w:t>
+        <w:t>You can say that project is Prince2 project only when it meets the criteria. Here is the criteria:</w:t>
       </w:r>
     </w:p>
     <w:p>
@@ -782,15 +774,7 @@
         <w:jc w:val="both"/>
       </w:pPr>
       <w:r>
-        <w:t xml:space="preserve">This manual is </w:t>
-      </w:r>
-      <w:proofErr w:type="spellStart"/>
-      <w:r>
-        <w:t>intender</w:t>
-      </w:r>
-      <w:proofErr w:type="spellEnd"/>
-      <w:r>
-        <w:t xml:space="preserve"> for those who will work with Prince2 project and is designed:</w:t>
+        <w:t>This manual is intender for those who will work with Prince2 project and is designed:</w:t>
       </w:r>
     </w:p>
     <w:p>
@@ -1879,31 +1863,15 @@
         <w:jc w:val="both"/>
       </w:pPr>
       <w:r>
-        <w:t xml:space="preserve">What is a programme? A temporary, flexible organization structure created to coordinate, </w:t>
-      </w:r>
-      <w:proofErr w:type="gramStart"/>
-      <w:r>
-        <w:t>direct</w:t>
-      </w:r>
-      <w:proofErr w:type="gramEnd"/>
-      <w:r>
-        <w:t xml:space="preserve"> and oversee the implementation of a set of related projects and activities in order to deliver outcomes related to organization’s strategic objectives. A programme is likely to have a life that spans several years.</w:t>
-      </w:r>
-    </w:p>
-    <w:p>
-      <w:pPr>
-        <w:jc w:val="both"/>
-      </w:pPr>
-      <w:r>
-        <w:t xml:space="preserve">A project may be part of a programme. The project will be impacted by the </w:t>
-      </w:r>
-      <w:proofErr w:type="spellStart"/>
-      <w:r>
-        <w:t>programme’s</w:t>
-      </w:r>
-      <w:proofErr w:type="spellEnd"/>
-      <w:r>
-        <w:t xml:space="preserve"> approach to governance.</w:t>
+        <w:t>What is a programme? A temporary, flexible organization structure created to coordinate, direct and oversee the implementation of a set of related projects and activities in order to deliver outcomes related to organization’s strategic objectives. A programme is likely to have a life that spans several years.</w:t>
+      </w:r>
+    </w:p>
+    <w:p>
+      <w:pPr>
+        <w:jc w:val="both"/>
+      </w:pPr>
+      <w:r>
+        <w:t>A project may be part of a programme. The project will be impacted by the programme’s approach to governance.</w:t>
       </w:r>
     </w:p>
     <w:p>
@@ -2257,15 +2225,7 @@
         <w:t>A method such as Prince2 provides not only a set of activities to be done, but also techniques for taking these activities.</w:t>
       </w:r>
       <w:r>
-        <w:t xml:space="preserve"> Prince2 method exists within the context of </w:t>
-      </w:r>
-      <w:proofErr w:type="gramStart"/>
-      <w:r>
-        <w:t>a number of</w:t>
-      </w:r>
-      <w:proofErr w:type="gramEnd"/>
-      <w:r>
-        <w:t xml:space="preserve"> such standards and bodies of knowledge including:</w:t>
+        <w:t xml:space="preserve"> Prince2 method exists within the context of a number of such standards and bodies of knowledge including:</w:t>
       </w:r>
     </w:p>
     <w:p>
@@ -2338,15 +2298,7 @@
         <w:jc w:val="both"/>
       </w:pPr>
       <w:r>
-        <w:t xml:space="preserve">When embedding a project management based on PRINCE2, organization needs to be aware of these standards and bodies of </w:t>
-      </w:r>
-      <w:proofErr w:type="gramStart"/>
-      <w:r>
-        <w:t>knowledge, and</w:t>
-      </w:r>
-      <w:proofErr w:type="gramEnd"/>
-      <w:r>
-        <w:t xml:space="preserve"> should apply them in a manner appropriate to its business.</w:t>
+        <w:t>When embedding a project management based on PRINCE2, organization needs to be aware of these standards and bodies of knowledge, and should apply them in a manner appropriate to its business.</w:t>
       </w:r>
     </w:p>
     <w:p>
@@ -2380,15 +2332,7 @@
         <w:jc w:val="both"/>
       </w:pPr>
       <w:r>
-        <w:t xml:space="preserve">Organization will typically develop values, principles, policies, standards, and processes that are fit for purpose, including those required to govern, </w:t>
-      </w:r>
-      <w:proofErr w:type="gramStart"/>
-      <w:r>
-        <w:t>manage</w:t>
-      </w:r>
-      <w:proofErr w:type="gramEnd"/>
-      <w:r>
-        <w:t xml:space="preserve"> and support programmes and projects.</w:t>
+        <w:t>Organization will typically develop values, principles, policies, standards, and processes that are fit for purpose, including those required to govern, manage and support programmes and projects.</w:t>
       </w:r>
     </w:p>
     <w:p>
@@ -3140,13 +3084,8 @@
       <w:pPr>
         <w:jc w:val="both"/>
       </w:pPr>
-      <w:proofErr w:type="gramStart"/>
-      <w:r>
-        <w:t>Lets</w:t>
-      </w:r>
-      <w:proofErr w:type="gramEnd"/>
-      <w:r>
-        <w:t xml:space="preserve"> go trough the principles more in detail.</w:t>
+      <w:r>
+        <w:t>Lets go trough the principles more in detail.</w:t>
       </w:r>
     </w:p>
     <w:p>
@@ -3512,6 +3451,354 @@
       <w:r>
         <w:t xml:space="preserve"> and responsibilities for the people involved in projects. It should have means for effective communication between them.</w:t>
       </w:r>
+    </w:p>
+    <w:p>
+      <w:pPr>
+        <w:jc w:val="both"/>
+      </w:pPr>
+      <w:r>
+        <w:t>All projects have the following primary stakeholders:</w:t>
+      </w:r>
+    </w:p>
+    <w:p>
+      <w:pPr>
+        <w:pStyle w:val="ListParagraph"/>
+        <w:numPr>
+          <w:ilvl w:val="0"/>
+          <w:numId w:val="1"/>
+        </w:numPr>
+        <w:jc w:val="both"/>
+      </w:pPr>
+      <w:r>
+        <w:t>Business sponsors who endorse the objectives and ensure that the business investment provides value for money.</w:t>
+      </w:r>
+    </w:p>
+    <w:p>
+      <w:pPr>
+        <w:pStyle w:val="ListParagraph"/>
+        <w:numPr>
+          <w:ilvl w:val="0"/>
+          <w:numId w:val="1"/>
+        </w:numPr>
+        <w:jc w:val="both"/>
+      </w:pPr>
+      <w:r>
+        <w:t>Users, who, after project is completed, will use the products to enable the organization to gain expected benefits</w:t>
+      </w:r>
+    </w:p>
+    <w:p>
+      <w:pPr>
+        <w:pStyle w:val="ListParagraph"/>
+        <w:numPr>
+          <w:ilvl w:val="0"/>
+          <w:numId w:val="1"/>
+        </w:numPr>
+        <w:jc w:val="both"/>
+      </w:pPr>
+      <w:r>
+        <w:t>Suppliers, who provide the resources and expertise required by the project.</w:t>
+      </w:r>
+    </w:p>
+    <w:p>
+      <w:pPr>
+        <w:jc w:val="both"/>
+      </w:pPr>
+      <w:r>
+        <w:t>Therefore, all three stakeholder interests need to be represented effectively in the project management team. Two out of three is not enough. If the project costs outweigh the benefits, the project will be seen as a failure.</w:t>
+      </w:r>
+      <w:r>
+        <w:t xml:space="preserve"> If there are not all 3, the failure is inevitable.</w:t>
+      </w:r>
+    </w:p>
+    <w:p>
+      <w:pPr>
+        <w:jc w:val="both"/>
+      </w:pPr>
+      <w:r>
+        <w:t>For all people involved, a defined project management team structure provides the answer to the question: What is expected of me?</w:t>
+      </w:r>
+    </w:p>
+    <w:p>
+      <w:pPr>
+        <w:jc w:val="both"/>
+      </w:pPr>
+    </w:p>
+    <w:p>
+      <w:pPr>
+        <w:pStyle w:val="ListParagraph"/>
+        <w:numPr>
+          <w:ilvl w:val="1"/>
+          <w:numId w:val="4"/>
+        </w:numPr>
+        <w:jc w:val="both"/>
+        <w:rPr>
+          <w:sz w:val="28"/>
+          <w:szCs w:val="28"/>
+        </w:rPr>
+      </w:pPr>
+      <w:r>
+        <w:rPr>
+          <w:sz w:val="28"/>
+          <w:szCs w:val="28"/>
+        </w:rPr>
+        <w:t>Manage by stages</w:t>
+      </w:r>
+    </w:p>
+    <w:p>
+      <w:pPr>
+        <w:jc w:val="both"/>
+      </w:pPr>
+      <w:r>
+        <w:t>Prince2 project is planned, monitored, and controlled on a stage-by-stage basis. Prince2 breaks the project down into discrete, sequential sections, called management stages.</w:t>
+      </w:r>
+    </w:p>
+    <w:p>
+      <w:pPr>
+        <w:jc w:val="both"/>
+      </w:pPr>
+      <w:r>
+        <w:t xml:space="preserve">What is a </w:t>
+      </w:r>
+      <w:r>
+        <w:rPr>
+          <w:b/>
+          <w:bCs/>
+        </w:rPr>
+        <w:t>management stage</w:t>
+      </w:r>
+      <w:r>
+        <w:t>?</w:t>
+      </w:r>
+    </w:p>
+    <w:p>
+      <w:pPr>
+        <w:pStyle w:val="ListParagraph"/>
+        <w:numPr>
+          <w:ilvl w:val="0"/>
+          <w:numId w:val="1"/>
+        </w:numPr>
+        <w:jc w:val="both"/>
+      </w:pPr>
+      <w:r>
+        <w:t xml:space="preserve">The section of a project that the project manager is managing on behalf of the project board at any one time, at the end of which the project board will wish to review progress to date, the state of the project plan, the business case and risks and the next stage plan, </w:t>
+      </w:r>
+      <w:r>
+        <w:t>to</w:t>
+      </w:r>
+      <w:r>
+        <w:t xml:space="preserve"> decide whether to continue with the project.</w:t>
+      </w:r>
+    </w:p>
+    <w:p>
+      <w:pPr>
+        <w:jc w:val="both"/>
+      </w:pPr>
+      <w:r>
+        <w:t>The choice of appropriate management stages for a project will depend on a few factors:</w:t>
+      </w:r>
+    </w:p>
+    <w:p>
+      <w:pPr>
+        <w:pStyle w:val="ListParagraph"/>
+        <w:numPr>
+          <w:ilvl w:val="0"/>
+          <w:numId w:val="1"/>
+        </w:numPr>
+        <w:jc w:val="both"/>
+      </w:pPr>
+      <w:r>
+        <w:t>The size and complexity of the project (shorter management stages offer more control, whereas longer stages reduce the burden on senior management)</w:t>
+      </w:r>
+    </w:p>
+    <w:p>
+      <w:pPr>
+        <w:pStyle w:val="ListParagraph"/>
+        <w:numPr>
+          <w:ilvl w:val="0"/>
+          <w:numId w:val="1"/>
+        </w:numPr>
+        <w:jc w:val="both"/>
+      </w:pPr>
+      <w:r>
+        <w:t>Significant decisions and control points required during the project’s lifecycle.</w:t>
+      </w:r>
+      <w:r>
+        <w:t xml:space="preserve"> These will often be linked to key investment, </w:t>
+      </w:r>
+      <w:r>
+        <w:t>business,</w:t>
+      </w:r>
+      <w:r>
+        <w:t xml:space="preserve"> or technical decisions.</w:t>
+      </w:r>
+    </w:p>
+    <w:p>
+      <w:pPr>
+        <w:pStyle w:val="ListParagraph"/>
+        <w:numPr>
+          <w:ilvl w:val="0"/>
+          <w:numId w:val="1"/>
+        </w:numPr>
+        <w:jc w:val="both"/>
+      </w:pPr>
+      <w:r>
+        <w:t>Organizational policies and standards</w:t>
+      </w:r>
+    </w:p>
+    <w:p>
+      <w:pPr>
+        <w:jc w:val="both"/>
+      </w:pPr>
+      <w:r>
+        <w:t>In Prince2, a project must have at least two management stages:</w:t>
+      </w:r>
+    </w:p>
+    <w:p>
+      <w:pPr>
+        <w:pStyle w:val="ListParagraph"/>
+        <w:numPr>
+          <w:ilvl w:val="0"/>
+          <w:numId w:val="1"/>
+        </w:numPr>
+        <w:jc w:val="both"/>
+      </w:pPr>
+      <w:r>
+        <w:t xml:space="preserve">An </w:t>
+      </w:r>
+      <w:r>
+        <w:rPr>
+          <w:b/>
+          <w:bCs/>
+        </w:rPr>
+        <w:t>initiation stage</w:t>
+      </w:r>
+    </w:p>
+    <w:p>
+      <w:pPr>
+        <w:pStyle w:val="ListParagraph"/>
+        <w:numPr>
+          <w:ilvl w:val="0"/>
+          <w:numId w:val="1"/>
+        </w:numPr>
+        <w:jc w:val="both"/>
+      </w:pPr>
+      <w:r>
+        <w:t xml:space="preserve">At least one further management stage. The </w:t>
+      </w:r>
+      <w:r>
+        <w:t>more complex and riskier</w:t>
+      </w:r>
+      <w:r>
+        <w:t xml:space="preserve"> a project is, the more management stages will be required.</w:t>
+      </w:r>
+    </w:p>
+    <w:p>
+      <w:pPr>
+        <w:jc w:val="both"/>
+      </w:pPr>
+      <w:r>
+        <w:t>The focus on managing by stages ensure that the project is properly initiated before work starts on delivery of the project’s outputs. It also:</w:t>
+      </w:r>
+    </w:p>
+    <w:p>
+      <w:pPr>
+        <w:pStyle w:val="ListParagraph"/>
+        <w:numPr>
+          <w:ilvl w:val="0"/>
+          <w:numId w:val="1"/>
+        </w:numPr>
+        <w:jc w:val="both"/>
+      </w:pPr>
+      <w:r>
+        <w:lastRenderedPageBreak/>
+        <w:t>Provides review and decision points, giving the project board the opportunity to assess the project’s viability at defined intervals, rather than let it run on in an uncontrolled manner.</w:t>
+      </w:r>
+    </w:p>
+    <w:p>
+      <w:pPr>
+        <w:pStyle w:val="ListParagraph"/>
+        <w:numPr>
+          <w:ilvl w:val="0"/>
+          <w:numId w:val="1"/>
+        </w:numPr>
+        <w:jc w:val="both"/>
+      </w:pPr>
+      <w:r>
+        <w:t>Gives the ability to ensure that key decisions are made prior to the detailed work needed to implement them.</w:t>
+      </w:r>
+    </w:p>
+    <w:p>
+      <w:pPr>
+        <w:pStyle w:val="ListParagraph"/>
+        <w:numPr>
+          <w:ilvl w:val="0"/>
+          <w:numId w:val="1"/>
+        </w:numPr>
+        <w:jc w:val="both"/>
+      </w:pPr>
+      <w:r>
+        <w:t>Allows clarification of what impact will be of an identified external influence, such as the corporate budget-setting process.</w:t>
+      </w:r>
+    </w:p>
+    <w:p>
+      <w:pPr>
+        <w:pStyle w:val="ListParagraph"/>
+        <w:numPr>
+          <w:ilvl w:val="0"/>
+          <w:numId w:val="1"/>
+        </w:numPr>
+        <w:jc w:val="both"/>
+      </w:pPr>
+      <w:r>
+        <w:t>Facilitates the manage by exception principle by delegating authority to the project manager at each management stage.</w:t>
+      </w:r>
+    </w:p>
+    <w:p>
+      <w:pPr>
+        <w:jc w:val="both"/>
+      </w:pPr>
+      <w:r>
+        <w:t xml:space="preserve">The project board authorizes one management stage of the project at a time. Towards the end of each stage the project manager will review the business case and project plan, update the project documentation with the results of the stage, and create an </w:t>
+      </w:r>
+      <w:r>
+        <w:rPr>
+          <w:b/>
+          <w:bCs/>
+        </w:rPr>
+        <w:t>end stage report</w:t>
+      </w:r>
+      <w:r>
+        <w:rPr>
+          <w:b/>
+          <w:bCs/>
+        </w:rPr>
+        <w:t xml:space="preserve"> </w:t>
+      </w:r>
+      <w:r>
+        <w:t xml:space="preserve">and stage plan to request </w:t>
+      </w:r>
+      <w:r>
+        <w:rPr>
+          <w:b/>
+          <w:bCs/>
+        </w:rPr>
+        <w:t>authorization</w:t>
+      </w:r>
+      <w:r>
+        <w:rPr>
+          <w:b/>
+          <w:bCs/>
+        </w:rPr>
+        <w:t xml:space="preserve"> </w:t>
+      </w:r>
+      <w:r>
+        <w:t>to commence the next management stage.</w:t>
+      </w:r>
+    </w:p>
+    <w:p>
+      <w:pPr>
+        <w:jc w:val="both"/>
+      </w:pPr>
     </w:p>
     <w:p>
       <w:pPr>

</xml_diff>